<commit_message>
labo4 plus links verbeterd
</commit_message>
<xml_diff>
--- a/labo4/Verslag HTML deel 3.docx
+++ b/labo4/Verslag HTML deel 3.docx
@@ -2,6 +2,355 @@
 <file path=word/document.xml><?xml version="1.0" encoding="utf-8"?>
 <w:document xmlns:wpc="http://schemas.microsoft.com/office/word/2010/wordprocessingCanvas" xmlns:cx="http://schemas.microsoft.com/office/drawing/2014/chartex" xmlns:cx1="http://schemas.microsoft.com/office/drawing/2015/9/8/chartex" xmlns:cx2="http://schemas.microsoft.com/office/drawing/2015/10/21/chartex" xmlns:cx3="http://schemas.microsoft.com/office/drawing/2016/5/9/chartex" xmlns:cx4="http://schemas.microsoft.com/office/drawing/2016/5/10/chartex" xmlns:cx5="http://schemas.microsoft.com/office/drawing/2016/5/11/chartex" xmlns:cx6="http://schemas.microsoft.com/office/drawing/2016/5/12/chartex" xmlns:cx7="http://schemas.microsoft.com/office/drawing/2016/5/13/chartex" xmlns:cx8="http://schemas.microsoft.com/office/drawing/2016/5/14/chartex" xmlns:mc="http://schemas.openxmlformats.org/markup-compatibility/2006" xmlns:aink="http://schemas.microsoft.com/office/drawing/2016/ink" xmlns:am3d="http://schemas.microsoft.com/office/drawing/2017/model3d" xmlns:o="urn:schemas-microsoft-com:office:office" xmlns:oel="http://schemas.microsoft.com/office/2019/extlst" xmlns:r="http://schemas.openxmlformats.org/officeDocument/2006/relationships" xmlns:m="http://schemas.openxmlformats.org/officeDocument/2006/math" xmlns:v="urn:schemas-microsoft-com:vml" xmlns:wp14="http://schemas.microsoft.com/office/word/2010/wordprocessingDrawing" xmlns:wp="http://schemas.openxmlformats.org/drawingml/2006/wordprocessingDrawing" xmlns:w10="urn:schemas-microsoft-com:office:word" xmlns:w="http://schemas.openxmlformats.org/wordprocessingml/2006/main" xmlns:w14="http://schemas.microsoft.com/office/word/2010/wordml" xmlns:w15="http://schemas.microsoft.com/office/word/2012/wordml" xmlns:w16cex="http://schemas.microsoft.com/office/word/2018/wordml/cex" xmlns:w16cid="http://schemas.microsoft.com/office/word/2016/wordml/cid" xmlns:w16="http://schemas.microsoft.com/office/word/2018/wordml" xmlns:w16du="http://schemas.microsoft.com/office/word/2023/wordml/word16du" xmlns:w16sdtdh="http://schemas.microsoft.com/office/word/2020/wordml/sdtdatahash" xmlns:w16se="http://schemas.microsoft.com/office/word/2015/wordml/symex" xmlns:wpg="http://schemas.microsoft.com/office/word/2010/wordprocessingGroup" xmlns:wpi="http://schemas.microsoft.com/office/word/2010/wordprocessingInk" xmlns:wne="http://schemas.microsoft.com/office/word/2006/wordml" xmlns:wps="http://schemas.microsoft.com/office/word/2010/wordprocessingShape" mc:Ignorable="w14 w15 w16se w16cid w16 w16cex w16sdtdh w16du wp14">
   <w:body>
+    <w:p>
+      <w:pPr>
+        <w:pStyle w:val="Titel"/>
+        <w:rPr>
+          <w:lang w:val="en-GB"/>
+        </w:rPr>
+      </w:pPr>
+      <w:r>
+        <w:rPr>
+          <w:lang w:val="en-GB"/>
+        </w:rPr>
+        <w:t>Web development</w:t>
+      </w:r>
+    </w:p>
+    <w:p>
+      <w:pPr>
+        <w:pStyle w:val="Kop1"/>
+        <w:rPr>
+          <w:lang w:val="en-GB"/>
+        </w:rPr>
+      </w:pPr>
+      <w:r>
+        <w:rPr>
+          <w:lang w:val="en-GB"/>
+        </w:rPr>
+        <w:t>Opdracht 1</w:t>
+      </w:r>
+    </w:p>
+    <w:p>
+      <w:r>
+        <w:t>Lossy compression: verwijdert permanent sommige ge</w:t>
+      </w:r>
+      <w:r>
+        <w:t>gevens uit een bestand om het kleiner te maken.</w:t>
+      </w:r>
+    </w:p>
+    <w:p>
+      <w:r>
+        <w:t>Lossles compression: alle orginele gegevens worden bewaard zelf na een compressie of decompressie. Het bestand ziet er dus exact hetzelfde uit.</w:t>
+      </w:r>
+    </w:p>
+    <w:p>
+      <w:pPr>
+        <w:rPr>
+          <w:lang w:val="en-GB"/>
+        </w:rPr>
+      </w:pPr>
+      <w:proofErr w:type="gramStart"/>
+      <w:r>
+        <w:rPr>
+          <w:lang w:val="en-GB"/>
+        </w:rPr>
+        <w:t>JPEG :</w:t>
+      </w:r>
+      <w:proofErr w:type="gramEnd"/>
+      <w:r>
+        <w:rPr>
+          <w:lang w:val="en-GB"/>
+        </w:rPr>
+        <w:t xml:space="preserve"> lossy compression</w:t>
+      </w:r>
+      <w:r>
+        <w:rPr>
+          <w:lang w:val="en-GB"/>
+        </w:rPr>
+        <w:br/>
+        <w:t>PNG lossles c</w:t>
+      </w:r>
+      <w:r>
+        <w:rPr>
+          <w:lang w:val="en-GB"/>
+        </w:rPr>
+        <w:t>ompression</w:t>
+      </w:r>
+      <w:r>
+        <w:rPr>
+          <w:lang w:val="en-GB"/>
+        </w:rPr>
+        <w:br/>
+        <w:t>GIF: lossless compression</w:t>
+      </w:r>
+    </w:p>
+    <w:p>
+      <w:r>
+        <w:t>Per compressie worden er telkens g</w:t>
+      </w:r>
+      <w:r>
+        <w:t>egevens verwijderd, dit kan lijden tot wazige delen in het bestand tot zelf bestandverlies.</w:t>
+      </w:r>
+    </w:p>
+    <w:p>
+      <w:pPr>
+        <w:pStyle w:val="Kop1"/>
+      </w:pPr>
+      <w:r>
+        <w:t>Opdracht 2</w:t>
+      </w:r>
+    </w:p>
+    <w:p>
+      <w:r>
+        <w:t>Zonder aanpassingen</w:t>
+      </w:r>
+      <w:r>
+        <w:br/>
+      </w:r>
+      <w:r>
+        <w:drawing>
+          <wp:inline distT="0" distB="0" distL="0" distR="0" wp14:anchorId="2E024808" wp14:editId="2C583A99">
+            <wp:extent cx="4041522" cy="2273300"/>
+            <wp:effectExtent l="0" t="0" r="0" b="0"/>
+            <wp:docPr id="602728167" name="Afbeelding 2" descr="Afbeelding met plant, buitenshuis, boom, bos&#10;&#10;Automatisch gegenereerde beschrijving"/>
+            <wp:cNvGraphicFramePr>
+              <a:graphicFrameLocks xmlns:a="http://schemas.openxmlformats.org/drawingml/2006/main" noChangeAspect="1"/>
+            </wp:cNvGraphicFramePr>
+            <a:graphic xmlns:a="http://schemas.openxmlformats.org/drawingml/2006/main">
+              <a:graphicData uri="http://schemas.openxmlformats.org/drawingml/2006/picture">
+                <pic:pic xmlns:pic="http://schemas.openxmlformats.org/drawingml/2006/picture">
+                  <pic:nvPicPr>
+                    <pic:cNvPr id="602728167" name="Afbeelding 2" descr="Afbeelding met plant, buitenshuis, boom, bos&#10;&#10;Automatisch gegenereerde beschrijving"/>
+                    <pic:cNvPicPr>
+                      <a:picLocks noChangeAspect="1" noChangeArrowheads="1"/>
+                    </pic:cNvPicPr>
+                  </pic:nvPicPr>
+                  <pic:blipFill>
+                    <a:blip r:embed="rId4" cstate="print">
+                      <a:extLst>
+                        <a:ext uri="{28A0092B-C50C-407E-A947-70E740481C1C}">
+                          <a14:useLocalDpi xmlns:a14="http://schemas.microsoft.com/office/drawing/2010/main" val="0"/>
+                        </a:ext>
+                      </a:extLst>
+                    </a:blip>
+                    <a:srcRect/>
+                    <a:stretch>
+                      <a:fillRect/>
+                    </a:stretch>
+                  </pic:blipFill>
+                  <pic:spPr bwMode="auto">
+                    <a:xfrm>
+                      <a:off x="0" y="0"/>
+                      <a:ext cx="4048071" cy="2276984"/>
+                    </a:xfrm>
+                    <a:prstGeom prst="rect">
+                      <a:avLst/>
+                    </a:prstGeom>
+                    <a:noFill/>
+                    <a:ln>
+                      <a:noFill/>
+                    </a:ln>
+                  </pic:spPr>
+                </pic:pic>
+              </a:graphicData>
+            </a:graphic>
+          </wp:inline>
+        </w:drawing>
+      </w:r>
+    </w:p>
+    <w:p>
+      <w:r>
+        <w:t>Nu op 70:</w:t>
+      </w:r>
+      <w:r>
+        <w:br/>
+      </w:r>
+      <w:r>
+        <w:drawing>
+          <wp:inline distT="0" distB="0" distL="0" distR="0" wp14:anchorId="620EB505" wp14:editId="0EE96F1C">
+            <wp:extent cx="3533509" cy="1987550"/>
+            <wp:effectExtent l="0" t="0" r="0" b="0"/>
+            <wp:docPr id="2046151563" name="Afbeelding 4" descr="Afbeelding met plant, buitenshuis, boom, bos&#10;&#10;Automatisch gegenereerde beschrijving"/>
+            <wp:cNvGraphicFramePr>
+              <a:graphicFrameLocks xmlns:a="http://schemas.openxmlformats.org/drawingml/2006/main" noChangeAspect="1"/>
+            </wp:cNvGraphicFramePr>
+            <a:graphic xmlns:a="http://schemas.openxmlformats.org/drawingml/2006/main">
+              <a:graphicData uri="http://schemas.openxmlformats.org/drawingml/2006/picture">
+                <pic:pic xmlns:pic="http://schemas.openxmlformats.org/drawingml/2006/picture">
+                  <pic:nvPicPr>
+                    <pic:cNvPr id="2046151563" name="Afbeelding 4" descr="Afbeelding met plant, buitenshuis, boom, bos&#10;&#10;Automatisch gegenereerde beschrijving"/>
+                    <pic:cNvPicPr>
+                      <a:picLocks noChangeAspect="1" noChangeArrowheads="1"/>
+                    </pic:cNvPicPr>
+                  </pic:nvPicPr>
+                  <pic:blipFill>
+                    <a:blip r:embed="rId5" cstate="print">
+                      <a:extLst>
+                        <a:ext uri="{28A0092B-C50C-407E-A947-70E740481C1C}">
+                          <a14:useLocalDpi xmlns:a14="http://schemas.microsoft.com/office/drawing/2010/main" val="0"/>
+                        </a:ext>
+                      </a:extLst>
+                    </a:blip>
+                    <a:srcRect/>
+                    <a:stretch>
+                      <a:fillRect/>
+                    </a:stretch>
+                  </pic:blipFill>
+                  <pic:spPr bwMode="auto">
+                    <a:xfrm>
+                      <a:off x="0" y="0"/>
+                      <a:ext cx="3540722" cy="1991607"/>
+                    </a:xfrm>
+                    <a:prstGeom prst="rect">
+                      <a:avLst/>
+                    </a:prstGeom>
+                    <a:noFill/>
+                    <a:ln>
+                      <a:noFill/>
+                    </a:ln>
+                  </pic:spPr>
+                </pic:pic>
+              </a:graphicData>
+            </a:graphic>
+          </wp:inline>
+        </w:drawing>
+      </w:r>
+    </w:p>
+    <w:p>
+      <w:r>
+        <w:lastRenderedPageBreak/>
+        <w:t>Nu op 40:</w:t>
+      </w:r>
+      <w:r>
+        <w:br/>
+      </w:r>
+      <w:r>
+        <w:drawing>
+          <wp:inline distT="0" distB="0" distL="0" distR="0" wp14:anchorId="38D5948C" wp14:editId="16D89C1B">
+            <wp:extent cx="3725425" cy="2095500"/>
+            <wp:effectExtent l="0" t="0" r="8890" b="0"/>
+            <wp:docPr id="328575279" name="Afbeelding 6" descr="Afbeelding met plant, buitenshuis, boom, bos&#10;&#10;Automatisch gegenereerde beschrijving"/>
+            <wp:cNvGraphicFramePr>
+              <a:graphicFrameLocks xmlns:a="http://schemas.openxmlformats.org/drawingml/2006/main" noChangeAspect="1"/>
+            </wp:cNvGraphicFramePr>
+            <a:graphic xmlns:a="http://schemas.openxmlformats.org/drawingml/2006/main">
+              <a:graphicData uri="http://schemas.openxmlformats.org/drawingml/2006/picture">
+                <pic:pic xmlns:pic="http://schemas.openxmlformats.org/drawingml/2006/picture">
+                  <pic:nvPicPr>
+                    <pic:cNvPr id="328575279" name="Afbeelding 6" descr="Afbeelding met plant, buitenshuis, boom, bos&#10;&#10;Automatisch gegenereerde beschrijving"/>
+                    <pic:cNvPicPr>
+                      <a:picLocks noChangeAspect="1" noChangeArrowheads="1"/>
+                    </pic:cNvPicPr>
+                  </pic:nvPicPr>
+                  <pic:blipFill>
+                    <a:blip r:embed="rId6" cstate="print">
+                      <a:extLst>
+                        <a:ext uri="{28A0092B-C50C-407E-A947-70E740481C1C}">
+                          <a14:useLocalDpi xmlns:a14="http://schemas.microsoft.com/office/drawing/2010/main" val="0"/>
+                        </a:ext>
+                      </a:extLst>
+                    </a:blip>
+                    <a:srcRect/>
+                    <a:stretch>
+                      <a:fillRect/>
+                    </a:stretch>
+                  </pic:blipFill>
+                  <pic:spPr bwMode="auto">
+                    <a:xfrm>
+                      <a:off x="0" y="0"/>
+                      <a:ext cx="3727851" cy="2096865"/>
+                    </a:xfrm>
+                    <a:prstGeom prst="rect">
+                      <a:avLst/>
+                    </a:prstGeom>
+                    <a:noFill/>
+                    <a:ln>
+                      <a:noFill/>
+                    </a:ln>
+                  </pic:spPr>
+                </pic:pic>
+              </a:graphicData>
+            </a:graphic>
+          </wp:inline>
+        </w:drawing>
+      </w:r>
+    </w:p>
+    <w:p>
+      <w:r>
+        <w:t xml:space="preserve">Bij deze afbeeldingen zie je niet zo heel veel verschil, maar er is een groot verschil in </w:t>
+      </w:r>
+      <w:proofErr w:type="gramStart"/>
+      <w:r>
+        <w:t>het bestandgrootte</w:t>
+      </w:r>
+      <w:proofErr w:type="gramEnd"/>
+      <w:r>
+        <w:t xml:space="preserve"> </w:t>
+      </w:r>
+    </w:p>
+    <w:p>
+      <w:r>
+        <w:t>Foto met tekst op 40:</w:t>
+      </w:r>
+      <w:r>
+        <w:br/>
+      </w:r>
+      <w:r>
+        <w:drawing>
+          <wp:inline distT="0" distB="0" distL="0" distR="0" wp14:anchorId="4B660416" wp14:editId="40B71C0E">
+            <wp:extent cx="3975100" cy="2024104"/>
+            <wp:effectExtent l="0" t="0" r="6350" b="0"/>
+            <wp:docPr id="392672387" name="Afbeelding 8" descr="Afbeelding met tekst, schermopname, software, Multimediasoftware&#10;&#10;Automatisch gegenereerde beschrijving"/>
+            <wp:cNvGraphicFramePr>
+              <a:graphicFrameLocks xmlns:a="http://schemas.openxmlformats.org/drawingml/2006/main" noChangeAspect="1"/>
+            </wp:cNvGraphicFramePr>
+            <a:graphic xmlns:a="http://schemas.openxmlformats.org/drawingml/2006/main">
+              <a:graphicData uri="http://schemas.openxmlformats.org/drawingml/2006/picture">
+                <pic:pic xmlns:pic="http://schemas.openxmlformats.org/drawingml/2006/picture">
+                  <pic:nvPicPr>
+                    <pic:cNvPr id="392672387" name="Afbeelding 8" descr="Afbeelding met tekst, schermopname, software, Multimediasoftware&#10;&#10;Automatisch gegenereerde beschrijving"/>
+                    <pic:cNvPicPr>
+                      <a:picLocks noChangeAspect="1" noChangeArrowheads="1"/>
+                    </pic:cNvPicPr>
+                  </pic:nvPicPr>
+                  <pic:blipFill>
+                    <a:blip r:embed="rId7" cstate="print">
+                      <a:extLst>
+                        <a:ext uri="{28A0092B-C50C-407E-A947-70E740481C1C}">
+                          <a14:useLocalDpi xmlns:a14="http://schemas.microsoft.com/office/drawing/2010/main" val="0"/>
+                        </a:ext>
+                      </a:extLst>
+                    </a:blip>
+                    <a:srcRect/>
+                    <a:stretch>
+                      <a:fillRect/>
+                    </a:stretch>
+                  </pic:blipFill>
+                  <pic:spPr bwMode="auto">
+                    <a:xfrm>
+                      <a:off x="0" y="0"/>
+                      <a:ext cx="3983202" cy="2028230"/>
+                    </a:xfrm>
+                    <a:prstGeom prst="rect">
+                      <a:avLst/>
+                    </a:prstGeom>
+                    <a:noFill/>
+                    <a:ln>
+                      <a:noFill/>
+                    </a:ln>
+                  </pic:spPr>
+                </pic:pic>
+              </a:graphicData>
+            </a:graphic>
+          </wp:inline>
+        </w:drawing>
+      </w:r>
+    </w:p>
+    <w:p>
+      <w:r>
+        <w:t>Met tekst wordt het al wat moeilijker omdat het minder en minder leesbaar wordt.</w:t>
+      </w:r>
+    </w:p>
     <w:p/>
     <w:sectPr>
       <w:pgSz w:w="11906" w:h="16838"/>
@@ -615,7 +964,6 @@
   <w:style w:type="character" w:default="1" w:styleId="Standaardalinea-lettertype">
     <w:name w:val="Default Paragraph Font"/>
     <w:uiPriority w:val="1"/>
-    <w:semiHidden/>
     <w:unhideWhenUsed/>
   </w:style>
   <w:style w:type="table" w:default="1" w:styleId="Standaardtabel">
@@ -927,6 +1275,19 @@
       <w:smallCaps/>
       <w:color w:val="0F4761" w:themeColor="accent1" w:themeShade="BF"/>
       <w:spacing w:val="5"/>
+    </w:rPr>
+  </w:style>
+  <w:style w:type="paragraph" w:styleId="Normaalweb">
+    <w:name w:val="Normal (Web)"/>
+    <w:basedOn w:val="Standaard"/>
+    <w:uiPriority w:val="99"/>
+    <w:semiHidden/>
+    <w:unhideWhenUsed/>
+    <w:rsid w:val="00AC7219"/>
+    <w:rPr>
+      <w:rFonts w:ascii="Times New Roman" w:hAnsi="Times New Roman" w:cs="Times New Roman"/>
+      <w:sz w:val="24"/>
+      <w:szCs w:val="24"/>
     </w:rPr>
   </w:style>
 </w:styles>

</xml_diff>